<commit_message>
update notes from lections
</commit_message>
<xml_diff>
--- a/33 - Software Development Concepts/Notes.docx
+++ b/33 - Software Development Concepts/Notes.docx
@@ -722,6 +722,12 @@
       </w:r>
       <w:r>
         <w:rPr>
+          <w:lang w:val="en-US"/>
+        </w:rPr>
+        <w:t>UI(</w:t>
+      </w:r>
+      <w:r>
+        <w:rPr>
           <w:b/>
           <w:bCs/>
           <w:lang w:val="en-US"/>
@@ -786,6 +792,12 @@
         </w:rPr>
         <w:t>(google)</w:t>
       </w:r>
+      <w:r>
+        <w:rPr>
+          <w:lang w:val="en-US"/>
+        </w:rPr>
+        <w:t>)</w:t>
+      </w:r>
     </w:p>
     <w:p>
       <w:pPr>
@@ -1010,15 +1022,20 @@
       </w:r>
       <w:r>
         <w:rPr>
+          <w:color w:val="FF0000"/>
           <w:lang w:val="en-US"/>
         </w:rPr>
         <w:t xml:space="preserve">AJAX </w:t>
       </w:r>
       <w:r>
+        <w:rPr>
+          <w:color w:val="FF0000"/>
+        </w:rPr>
         <w:t xml:space="preserve">заявките стоят </w:t>
       </w:r>
       <w:r>
         <w:rPr>
+          <w:color w:val="FF0000"/>
           <w:lang w:val="en-US"/>
         </w:rPr>
         <w:t xml:space="preserve">RESTful APIs </w:t>
@@ -1121,8 +1138,85 @@
         <w:rPr>
           <w:lang w:val="en-US"/>
         </w:rPr>
-        <w:t>- Graphical User Interface (GUI) – input, buttons, c</w:t>
-      </w:r>
+        <w:t xml:space="preserve">- Graphical User Interface (GUI) – input, buttons, </w:t>
+      </w:r>
+      <w:r>
+        <w:t>готови компоненти</w:t>
+      </w:r>
+    </w:p>
+    <w:p>
+      <w:pPr>
+        <w:pStyle w:val="ListParagraph"/>
+      </w:pPr>
+      <w:r>
+        <w:t>-</w:t>
+      </w:r>
+      <w:r>
+        <w:rPr>
+          <w:lang w:val="en-US"/>
+        </w:rPr>
+        <w:t xml:space="preserve"> Libraries -  </w:t>
+      </w:r>
+      <w:r>
+        <w:t>малко парче което се подпъхва в нашия код</w:t>
+      </w:r>
+    </w:p>
+    <w:p>
+      <w:pPr>
+        <w:pStyle w:val="ListParagraph"/>
+        <w:rPr>
+          <w:lang w:val="en-US"/>
+        </w:rPr>
+      </w:pPr>
+      <w:r>
+        <w:rPr>
+          <w:lang w:val="en-US"/>
+        </w:rPr>
+        <w:t xml:space="preserve">- Frameworks – </w:t>
+      </w:r>
+      <w:r>
+        <w:t xml:space="preserve">нашия код се подпъхва в </w:t>
+      </w:r>
+      <w:r>
+        <w:rPr>
+          <w:lang w:val="en-US"/>
+        </w:rPr>
+        <w:t>Frameworks</w:t>
+      </w:r>
+    </w:p>
+    <w:p>
+      <w:pPr>
+        <w:pStyle w:val="ListParagraph"/>
+        <w:rPr>
+          <w:lang w:val="en-US"/>
+        </w:rPr>
+      </w:pPr>
+      <w:r>
+        <w:rPr>
+          <w:lang w:val="en-US"/>
+        </w:rPr>
+        <w:t>- React (librar</w:t>
+      </w:r>
+      <w:r>
+        <w:rPr>
+          <w:lang w:val="en-US"/>
+        </w:rPr>
+        <w:t>y</w:t>
+      </w:r>
+      <w:r>
+        <w:rPr>
+          <w:lang w:val="en-US"/>
+        </w:rPr>
+        <w:t>)</w:t>
+      </w:r>
+    </w:p>
+    <w:p>
+      <w:pPr>
+        <w:pStyle w:val="ListParagraph"/>
+        <w:rPr>
+          <w:lang w:val="en-US"/>
+        </w:rPr>
+      </w:pPr>
     </w:p>
     <w:p>
       <w:pPr>
@@ -1157,6 +1251,7 @@
           <w:szCs w:val="24"/>
           <w:lang w:val="en-US"/>
         </w:rPr>
+        <w:lastRenderedPageBreak/>
         <w:t xml:space="preserve">Back-end (C#/.NET back - </w:t>
       </w:r>
       <w:proofErr w:type="gramStart"/>
@@ -1193,36 +1288,42 @@
       </w:r>
       <w:r>
         <w:rPr>
+          <w:color w:val="FF0000"/>
           <w:lang w:val="en-US"/>
         </w:rPr>
         <w:t>ASP.NET MVC</w:t>
       </w:r>
       <w:r>
         <w:rPr>
+          <w:color w:val="FF0000"/>
           <w:lang w:val="en-US"/>
         </w:rPr>
         <w:t xml:space="preserve">, </w:t>
       </w:r>
       <w:r>
         <w:rPr>
+          <w:color w:val="FF0000"/>
           <w:lang w:val="en-US"/>
         </w:rPr>
         <w:t>Web API</w:t>
       </w:r>
       <w:r>
         <w:rPr>
+          <w:color w:val="FF0000"/>
           <w:lang w:val="en-US"/>
         </w:rPr>
         <w:t xml:space="preserve">, </w:t>
       </w:r>
       <w:r>
         <w:rPr>
+          <w:color w:val="FF0000"/>
           <w:lang w:val="en-US"/>
         </w:rPr>
         <w:t>Entity Framework</w:t>
       </w:r>
       <w:r>
         <w:rPr>
+          <w:color w:val="FF0000"/>
           <w:lang w:val="en-US"/>
         </w:rPr>
         <w:t>….</w:t>
@@ -1249,12 +1350,326 @@
           <w:lang w:val="en-US"/>
         </w:rPr>
       </w:pPr>
-    </w:p>
-    <w:p>
-      <w:pPr>
-        <w:pStyle w:val="ListParagraph"/>
-        <w:rPr>
-          <w:lang w:val="en-US"/>
+      <w:r>
+        <w:rPr>
+          <w:lang w:val="en-US"/>
+        </w:rPr>
+        <w:t>- Data management</w:t>
+      </w:r>
+      <w:r>
+        <w:rPr>
+          <w:lang w:val="en-US"/>
+        </w:rPr>
+        <w:t xml:space="preserve"> – </w:t>
+      </w:r>
+      <w:r>
+        <w:t xml:space="preserve">виж лекцията за </w:t>
+      </w:r>
+      <w:r>
+        <w:rPr>
+          <w:lang w:val="en-US"/>
+        </w:rPr>
+        <w:t>DB</w:t>
+      </w:r>
+    </w:p>
+    <w:p>
+      <w:pPr>
+        <w:pStyle w:val="ListParagraph"/>
+      </w:pPr>
+      <w:r>
+        <w:rPr>
+          <w:lang w:val="en-US"/>
+        </w:rPr>
+        <w:t xml:space="preserve">- </w:t>
+      </w:r>
+      <w:r>
+        <w:rPr>
+          <w:lang w:val="en-US"/>
+        </w:rPr>
+        <w:t xml:space="preserve">ORM framework </w:t>
+      </w:r>
+      <w:proofErr w:type="gramStart"/>
+      <w:r>
+        <w:rPr>
+          <w:lang w:val="en-US"/>
+        </w:rPr>
+        <w:t xml:space="preserve">-  </w:t>
+      </w:r>
+      <w:r>
+        <w:t>позволява</w:t>
+      </w:r>
+      <w:proofErr w:type="gramEnd"/>
+      <w:r>
+        <w:t xml:space="preserve"> да пишем на </w:t>
+      </w:r>
+      <w:r>
+        <w:rPr>
+          <w:lang w:val="en-US"/>
+        </w:rPr>
+        <w:t>C#</w:t>
+      </w:r>
+      <w:r>
+        <w:t xml:space="preserve"> а не на </w:t>
+      </w:r>
+      <w:r>
+        <w:rPr>
+          <w:lang w:val="en-US"/>
+        </w:rPr>
+        <w:t>SQL(</w:t>
+      </w:r>
+      <w:r>
+        <w:t xml:space="preserve">транслира </w:t>
+      </w:r>
+      <w:r>
+        <w:rPr>
+          <w:lang w:val="en-US"/>
+        </w:rPr>
+        <w:t xml:space="preserve">C# </w:t>
+      </w:r>
+      <w:r>
+        <w:t xml:space="preserve">в </w:t>
+      </w:r>
+      <w:r>
+        <w:rPr>
+          <w:lang w:val="en-US"/>
+        </w:rPr>
+        <w:t xml:space="preserve">SLQ), </w:t>
+      </w:r>
+      <w:r>
+        <w:rPr>
+          <w:color w:val="FF0000"/>
+          <w:lang w:val="en-US"/>
+        </w:rPr>
+        <w:t>Entity Framework</w:t>
+      </w:r>
+      <w:r>
+        <w:rPr>
+          <w:lang w:val="en-US"/>
+        </w:rPr>
+        <w:t xml:space="preserve">  e ORM </w:t>
+      </w:r>
+      <w:r>
+        <w:t>за писане</w:t>
+      </w:r>
+    </w:p>
+    <w:p>
+      <w:pPr>
+        <w:pStyle w:val="ListParagraph"/>
+        <w:rPr>
+          <w:lang w:val="en-US"/>
+        </w:rPr>
+      </w:pPr>
+      <w:r>
+        <w:t xml:space="preserve">- </w:t>
+      </w:r>
+      <w:r>
+        <w:rPr>
+          <w:lang w:val="en-US"/>
+        </w:rPr>
+        <w:t xml:space="preserve">MVC(Model View Controller) -  </w:t>
+      </w:r>
+      <w:r>
+        <w:t xml:space="preserve">позволява да си организираме  функционалностите в </w:t>
+      </w:r>
+      <w:r>
+        <w:rPr>
+          <w:lang w:val="en-US"/>
+        </w:rPr>
+        <w:t>back – end</w:t>
+      </w:r>
+    </w:p>
+    <w:p>
+      <w:pPr>
+        <w:pStyle w:val="ListParagraph"/>
+        <w:rPr>
+          <w:u w:val="single"/>
+          <w:lang w:val="en-US"/>
+        </w:rPr>
+      </w:pPr>
+      <w:r>
+        <w:rPr>
+          <w:u w:val="single"/>
+          <w:lang w:val="en-US"/>
+        </w:rPr>
+        <w:t>* Controller</w:t>
+      </w:r>
+      <w:r>
+        <w:rPr>
+          <w:u w:val="single"/>
+        </w:rPr>
+        <w:t xml:space="preserve"> - </w:t>
+      </w:r>
+      <w:r>
+        <w:rPr>
+          <w:u w:val="single"/>
+          <w:lang w:val="en-US"/>
+        </w:rPr>
+        <w:t xml:space="preserve">bossiness logic, </w:t>
+      </w:r>
+      <w:r>
+        <w:rPr>
+          <w:u w:val="single"/>
+        </w:rPr>
+        <w:t>и прави манипулации</w:t>
+      </w:r>
+      <w:r>
+        <w:rPr>
+          <w:u w:val="single"/>
+        </w:rPr>
+        <w:t xml:space="preserve"> – позволява да обработим заявки </w:t>
+      </w:r>
+      <w:r>
+        <w:rPr>
+          <w:u w:val="single"/>
+          <w:lang w:val="en-US"/>
+        </w:rPr>
+        <w:t>HTTP</w:t>
+      </w:r>
+      <w:r>
+        <w:rPr>
+          <w:u w:val="single"/>
+        </w:rPr>
+        <w:t xml:space="preserve"> </w:t>
+      </w:r>
+      <w:r>
+        <w:rPr>
+          <w:u w:val="single"/>
+          <w:lang w:val="en-US"/>
+        </w:rPr>
+        <w:t>GET/POST</w:t>
+      </w:r>
+    </w:p>
+    <w:p>
+      <w:pPr>
+        <w:pStyle w:val="ListParagraph"/>
+        <w:rPr>
+          <w:u w:val="single"/>
+          <w:lang w:val="en-US"/>
+        </w:rPr>
+      </w:pPr>
+      <w:r>
+        <w:rPr>
+          <w:u w:val="single"/>
+          <w:lang w:val="en-US"/>
+        </w:rPr>
+        <w:t xml:space="preserve">* </w:t>
+      </w:r>
+      <w:proofErr w:type="gramStart"/>
+      <w:r>
+        <w:rPr>
+          <w:u w:val="single"/>
+          <w:lang w:val="en-US"/>
+        </w:rPr>
+        <w:t>View</w:t>
+      </w:r>
+      <w:r>
+        <w:rPr>
+          <w:u w:val="single"/>
+        </w:rPr>
+        <w:t xml:space="preserve">  -</w:t>
+      </w:r>
+      <w:proofErr w:type="gramEnd"/>
+      <w:r>
+        <w:rPr>
+          <w:u w:val="single"/>
+        </w:rPr>
+        <w:t xml:space="preserve"> визуализира данните</w:t>
+      </w:r>
+      <w:r>
+        <w:rPr>
+          <w:u w:val="single"/>
+          <w:lang w:val="en-US"/>
+        </w:rPr>
+        <w:t xml:space="preserve"> – </w:t>
+      </w:r>
+      <w:proofErr w:type="spellStart"/>
+      <w:r>
+        <w:rPr>
+          <w:u w:val="single"/>
+        </w:rPr>
+        <w:t>рендерираме</w:t>
+      </w:r>
+      <w:proofErr w:type="spellEnd"/>
+      <w:r>
+        <w:rPr>
+          <w:u w:val="single"/>
+        </w:rPr>
+        <w:t xml:space="preserve"> </w:t>
+      </w:r>
+      <w:r>
+        <w:rPr>
+          <w:u w:val="single"/>
+          <w:lang w:val="en-US"/>
+        </w:rPr>
+        <w:t>HTML +CSS</w:t>
+      </w:r>
+    </w:p>
+    <w:p>
+      <w:pPr>
+        <w:pStyle w:val="ListParagraph"/>
+        <w:rPr>
+          <w:u w:val="single"/>
+        </w:rPr>
+      </w:pPr>
+      <w:r>
+        <w:rPr>
+          <w:u w:val="single"/>
+          <w:lang w:val="en-US"/>
+        </w:rPr>
+        <w:t>* Model</w:t>
+      </w:r>
+      <w:r>
+        <w:rPr>
+          <w:u w:val="single"/>
+        </w:rPr>
+        <w:t xml:space="preserve"> – държи данните</w:t>
+      </w:r>
+    </w:p>
+    <w:p>
+      <w:pPr>
+        <w:pStyle w:val="ListParagraph"/>
+        <w:rPr>
+          <w:u w:val="single"/>
+          <w:lang w:val="en-US"/>
+        </w:rPr>
+      </w:pPr>
+      <w:r>
+        <w:rPr>
+          <w:u w:val="single"/>
+          <w:lang w:val="en-US"/>
+        </w:rPr>
+        <w:t xml:space="preserve">* Web MCV </w:t>
+      </w:r>
+      <w:proofErr w:type="gramStart"/>
+      <w:r>
+        <w:rPr>
+          <w:u w:val="single"/>
+          <w:lang w:val="en-US"/>
+        </w:rPr>
+        <w:t>frameworks :</w:t>
+      </w:r>
+      <w:proofErr w:type="gramEnd"/>
+      <w:r>
+        <w:rPr>
+          <w:u w:val="single"/>
+          <w:lang w:val="en-US"/>
+        </w:rPr>
+        <w:t xml:space="preserve"> </w:t>
+      </w:r>
+      <w:r>
+        <w:rPr>
+          <w:color w:val="FF0000"/>
+          <w:u w:val="single"/>
+          <w:lang w:val="en-US"/>
+        </w:rPr>
+        <w:t>ASP.NET MCV</w:t>
+      </w:r>
+    </w:p>
+    <w:p>
+      <w:pPr>
+        <w:pStyle w:val="ListParagraph"/>
+        <w:rPr>
+          <w:u w:val="single"/>
         </w:rPr>
       </w:pPr>
     </w:p>
@@ -1266,11 +1681,436 @@
           <w:numId w:val="2"/>
         </w:numPr>
         <w:rPr>
-          <w:lang w:val="en-US"/>
-        </w:rPr>
-      </w:pPr>
-      <w:r>
-        <w:rPr>
+          <w:b/>
+          <w:bCs/>
+          <w:sz w:val="24"/>
+          <w:szCs w:val="24"/>
+          <w:lang w:val="en-US"/>
+        </w:rPr>
+      </w:pPr>
+      <w:r>
+        <w:rPr>
+          <w:b/>
+          <w:bCs/>
+          <w:sz w:val="24"/>
+          <w:szCs w:val="24"/>
+          <w:lang w:val="en-US"/>
+        </w:rPr>
+        <w:t>Virtualization And Cloud</w:t>
+      </w:r>
+    </w:p>
+    <w:p>
+      <w:pPr>
+        <w:pStyle w:val="ListParagraph"/>
+        <w:numPr>
+          <w:ilvl w:val="0"/>
+          <w:numId w:val="7"/>
+        </w:numPr>
+      </w:pPr>
+      <w:r>
+        <w:rPr>
+          <w:lang w:val="en-US"/>
+        </w:rPr>
+        <w:t xml:space="preserve">Cloud – </w:t>
+      </w:r>
+      <w:r>
+        <w:t>плащаме точно толкова колкото използваме.</w:t>
+      </w:r>
+    </w:p>
+    <w:p>
+      <w:pPr>
+        <w:pStyle w:val="ListParagraph"/>
+        <w:numPr>
+          <w:ilvl w:val="0"/>
+          <w:numId w:val="7"/>
+        </w:numPr>
+      </w:pPr>
+      <w:r>
+        <w:rPr>
+          <w:lang w:val="en-US"/>
+        </w:rPr>
+        <w:t xml:space="preserve">Container image </w:t>
+      </w:r>
+      <w:r>
+        <w:rPr>
+          <w:lang w:val="en-US"/>
+        </w:rPr>
+        <w:t>–</w:t>
+      </w:r>
+      <w:r>
+        <w:rPr>
+          <w:lang w:val="en-US"/>
+        </w:rPr>
+        <w:t xml:space="preserve"> </w:t>
+      </w:r>
+      <w:r>
+        <w:t>подпъхваш приложението в контейнер, и няма проблеми с версии и хардуер.</w:t>
+      </w:r>
+    </w:p>
+    <w:p>
+      <w:pPr>
+        <w:pStyle w:val="ListParagraph"/>
+        <w:numPr>
+          <w:ilvl w:val="0"/>
+          <w:numId w:val="7"/>
+        </w:numPr>
+      </w:pPr>
+      <w:r>
+        <w:rPr>
+          <w:lang w:val="en-US"/>
+        </w:rPr>
+        <w:t xml:space="preserve">Docker – </w:t>
+      </w:r>
+      <w:r>
+        <w:t xml:space="preserve">платформа за </w:t>
+      </w:r>
+      <w:r>
+        <w:rPr>
+          <w:lang w:val="en-US"/>
+        </w:rPr>
+        <w:t xml:space="preserve">Containers, </w:t>
+      </w:r>
+      <w:r>
+        <w:t>писане само за команди, няма код</w:t>
+      </w:r>
+    </w:p>
+    <w:p>
+      <w:pPr>
+        <w:pStyle w:val="ListParagraph"/>
+        <w:ind w:left="1080"/>
+      </w:pPr>
+    </w:p>
+    <w:p>
+      <w:pPr>
+        <w:pStyle w:val="ListParagraph"/>
+        <w:numPr>
+          <w:ilvl w:val="0"/>
+          <w:numId w:val="2"/>
+        </w:numPr>
+        <w:rPr>
+          <w:lang w:val="en-US"/>
+        </w:rPr>
+      </w:pPr>
+      <w:proofErr w:type="gramStart"/>
+      <w:r>
+        <w:rPr>
+          <w:b/>
+          <w:bCs/>
+          <w:lang w:val="en-US"/>
+        </w:rPr>
+        <w:t>Operating  Systems</w:t>
+      </w:r>
+      <w:proofErr w:type="gramEnd"/>
+      <w:r>
+        <w:rPr>
+          <w:lang w:val="en-US"/>
+        </w:rPr>
+        <w:t xml:space="preserve"> – </w:t>
+      </w:r>
+      <w:r>
+        <w:t xml:space="preserve">трябва да имаме базови познания по </w:t>
+      </w:r>
+      <w:r>
+        <w:rPr>
+          <w:lang w:val="en-US"/>
+        </w:rPr>
+        <w:t xml:space="preserve">Linux, Windows </w:t>
+      </w:r>
+      <w:r>
+        <w:t xml:space="preserve">-  инсталация, конфигурация , </w:t>
+      </w:r>
+      <w:r>
+        <w:rPr>
+          <w:lang w:val="en-US"/>
+        </w:rPr>
+        <w:t xml:space="preserve">file systems, users …, </w:t>
+      </w:r>
+      <w:r>
+        <w:t xml:space="preserve">работа с </w:t>
+      </w:r>
+      <w:proofErr w:type="spellStart"/>
+      <w:r>
+        <w:rPr>
+          <w:lang w:val="en-US"/>
+        </w:rPr>
+        <w:t>cmd</w:t>
+      </w:r>
+      <w:proofErr w:type="spellEnd"/>
+      <w:r>
+        <w:rPr>
+          <w:lang w:val="en-US"/>
+        </w:rPr>
+        <w:t xml:space="preserve">, power Shell,  </w:t>
+      </w:r>
+    </w:p>
+    <w:p>
+      <w:pPr>
+        <w:rPr>
+          <w:lang w:val="en-US"/>
+        </w:rPr>
+      </w:pPr>
+    </w:p>
+    <w:p>
+      <w:pPr>
+        <w:pStyle w:val="ListParagraph"/>
+        <w:numPr>
+          <w:ilvl w:val="0"/>
+          <w:numId w:val="2"/>
+        </w:numPr>
+        <w:rPr>
+          <w:lang w:val="en-US"/>
+        </w:rPr>
+      </w:pPr>
+      <w:r>
+        <w:rPr>
+          <w:lang w:val="en-US"/>
+        </w:rPr>
+        <w:t>Software Engineering</w:t>
+      </w:r>
+    </w:p>
+    <w:p>
+      <w:pPr>
+        <w:pStyle w:val="ListParagraph"/>
+        <w:rPr>
+          <w:lang w:val="en-US"/>
+        </w:rPr>
+      </w:pPr>
+    </w:p>
+    <w:p>
+      <w:pPr>
+        <w:pStyle w:val="ListParagraph"/>
+        <w:numPr>
+          <w:ilvl w:val="0"/>
+          <w:numId w:val="7"/>
+        </w:numPr>
+        <w:rPr>
+          <w:lang w:val="en-US"/>
+        </w:rPr>
+      </w:pPr>
+      <w:proofErr w:type="gramStart"/>
+      <w:r>
+        <w:rPr>
+          <w:lang w:val="en-US"/>
+        </w:rPr>
+        <w:t>SCS(</w:t>
+      </w:r>
+      <w:proofErr w:type="gramEnd"/>
+      <w:r>
+        <w:rPr>
+          <w:lang w:val="en-US"/>
+        </w:rPr>
+        <w:t xml:space="preserve">Source control systems) – </w:t>
+      </w:r>
+      <w:proofErr w:type="spellStart"/>
+      <w:r>
+        <w:rPr>
+          <w:lang w:val="en-US"/>
+        </w:rPr>
+        <w:t>github</w:t>
+      </w:r>
+      <w:proofErr w:type="spellEnd"/>
+    </w:p>
+    <w:p>
+      <w:pPr>
+        <w:pStyle w:val="ListParagraph"/>
+        <w:ind w:left="1080"/>
+        <w:rPr>
+          <w:lang w:val="en-US"/>
+        </w:rPr>
+      </w:pPr>
+    </w:p>
+    <w:p>
+      <w:pPr>
+        <w:pStyle w:val="ListParagraph"/>
+        <w:numPr>
+          <w:ilvl w:val="0"/>
+          <w:numId w:val="2"/>
+        </w:numPr>
+        <w:rPr>
+          <w:lang w:val="en-US"/>
+        </w:rPr>
+      </w:pPr>
+      <w:r>
+        <w:rPr>
+          <w:lang w:val="en-US"/>
+        </w:rPr>
+        <w:t>QA</w:t>
+      </w:r>
+    </w:p>
+    <w:p>
+      <w:pPr>
+        <w:pStyle w:val="ListParagraph"/>
+        <w:numPr>
+          <w:ilvl w:val="0"/>
+          <w:numId w:val="7"/>
+        </w:numPr>
+        <w:rPr>
+          <w:lang w:val="en-US"/>
+        </w:rPr>
+      </w:pPr>
+      <w:r>
+        <w:rPr>
+          <w:lang w:val="en-US"/>
+        </w:rPr>
+        <w:t xml:space="preserve">Testing </w:t>
+      </w:r>
+    </w:p>
+    <w:p>
+      <w:pPr>
+        <w:pStyle w:val="ListParagraph"/>
+        <w:numPr>
+          <w:ilvl w:val="0"/>
+          <w:numId w:val="7"/>
+        </w:numPr>
+        <w:rPr>
+          <w:lang w:val="en-US"/>
+        </w:rPr>
+      </w:pPr>
+      <w:r>
+        <w:rPr>
+          <w:lang w:val="en-US"/>
+        </w:rPr>
+        <w:t>Code Reviews</w:t>
+      </w:r>
+    </w:p>
+    <w:p>
+      <w:pPr>
+        <w:pStyle w:val="ListParagraph"/>
+        <w:numPr>
+          <w:ilvl w:val="0"/>
+          <w:numId w:val="7"/>
+        </w:numPr>
+        <w:rPr>
+          <w:lang w:val="en-US"/>
+        </w:rPr>
+      </w:pPr>
+      <w:r>
+        <w:rPr>
+          <w:lang w:val="en-US"/>
+        </w:rPr>
+        <w:t xml:space="preserve">Issue Tracker </w:t>
+      </w:r>
+    </w:p>
+    <w:p>
+      <w:pPr>
+        <w:pStyle w:val="ListParagraph"/>
+        <w:numPr>
+          <w:ilvl w:val="0"/>
+          <w:numId w:val="7"/>
+        </w:numPr>
+        <w:rPr>
+          <w:lang w:val="en-US"/>
+        </w:rPr>
+      </w:pPr>
+      <w:r>
+        <w:rPr>
+          <w:lang w:val="en-US"/>
+        </w:rPr>
+        <w:t xml:space="preserve">Unit test </w:t>
+      </w:r>
+      <w:proofErr w:type="gramStart"/>
+      <w:r>
+        <w:rPr>
+          <w:lang w:val="en-US"/>
+        </w:rPr>
+        <w:t xml:space="preserve">-  </w:t>
+      </w:r>
+      <w:r>
+        <w:t>тест</w:t>
+      </w:r>
+      <w:proofErr w:type="gramEnd"/>
+      <w:r>
+        <w:t xml:space="preserve"> за определено парче код</w:t>
+      </w:r>
+    </w:p>
+    <w:p>
+      <w:pPr>
+        <w:pStyle w:val="ListParagraph"/>
+        <w:ind w:left="1080"/>
+        <w:rPr>
+          <w:lang w:val="en-US"/>
+        </w:rPr>
+      </w:pPr>
+    </w:p>
+    <w:p>
+      <w:pPr>
+        <w:pStyle w:val="ListParagraph"/>
+        <w:numPr>
+          <w:ilvl w:val="0"/>
+          <w:numId w:val="11"/>
+        </w:numPr>
+        <w:rPr>
+          <w:lang w:val="en-US"/>
+        </w:rPr>
+      </w:pPr>
+      <w:r>
+        <w:rPr>
+          <w:lang w:val="en-US"/>
+        </w:rPr>
+        <w:t>Project Tracker</w:t>
+      </w:r>
+      <w:r>
+        <w:rPr>
+          <w:lang w:val="en-US"/>
+        </w:rPr>
+        <w:t xml:space="preserve"> </w:t>
+      </w:r>
+    </w:p>
+    <w:p>
+      <w:pPr>
+        <w:pStyle w:val="ListParagraph"/>
+        <w:numPr>
+          <w:ilvl w:val="0"/>
+          <w:numId w:val="7"/>
+        </w:numPr>
+        <w:rPr>
+          <w:lang w:val="en-US"/>
+        </w:rPr>
+      </w:pPr>
+      <w:r>
+        <w:rPr>
+          <w:lang w:val="en-US"/>
+        </w:rPr>
+        <w:t xml:space="preserve">GitHub </w:t>
+      </w:r>
+      <w:r>
+        <w:t>има вграден</w:t>
+      </w:r>
+      <w:r>
+        <w:t xml:space="preserve"> </w:t>
+      </w:r>
+    </w:p>
+    <w:p>
+      <w:pPr>
+        <w:rPr>
+          <w:lang w:val="en-US"/>
+        </w:rPr>
+      </w:pPr>
+    </w:p>
+    <w:p>
+      <w:pPr>
+        <w:rPr>
+          <w:lang w:val="en-US"/>
+        </w:rPr>
+      </w:pPr>
+    </w:p>
+    <w:p>
+      <w:pPr>
+        <w:pStyle w:val="ListParagraph"/>
+        <w:numPr>
+          <w:ilvl w:val="0"/>
+          <w:numId w:val="2"/>
+        </w:numPr>
+        <w:rPr>
+          <w:b/>
+          <w:bCs/>
+          <w:lang w:val="en-US"/>
+        </w:rPr>
+      </w:pPr>
+      <w:r>
+        <w:rPr>
+          <w:b/>
+          <w:bCs/>
           <w:lang w:val="en-US"/>
         </w:rPr>
         <w:t>3-tier and multi-tier architecture</w:t>
@@ -1370,6 +2210,50 @@
           <w:lang w:val="en-US"/>
         </w:rPr>
       </w:pPr>
+    </w:p>
+    <w:p>
+      <w:pPr>
+        <w:pStyle w:val="ListParagraph"/>
+        <w:rPr>
+          <w:lang w:val="en-US"/>
+        </w:rPr>
+      </w:pPr>
+    </w:p>
+    <w:p>
+      <w:pPr>
+        <w:pStyle w:val="ListParagraph"/>
+        <w:rPr>
+          <w:lang w:val="en-US"/>
+        </w:rPr>
+      </w:pPr>
+    </w:p>
+    <w:p>
+      <w:pPr>
+        <w:rPr>
+          <w:b/>
+          <w:bCs/>
+          <w:lang w:val="en-US"/>
+        </w:rPr>
+      </w:pPr>
+      <w:proofErr w:type="spellStart"/>
+      <w:r>
+        <w:rPr>
+          <w:b/>
+          <w:bCs/>
+          <w:lang w:val="en-US"/>
+        </w:rPr>
+        <w:lastRenderedPageBreak/>
+        <w:t>Offtopic</w:t>
+      </w:r>
+      <w:r>
+        <w:rPr>
+          <w:b/>
+          <w:bCs/>
+          <w:lang w:val="en-US"/>
+        </w:rPr>
+        <w:t>k</w:t>
+      </w:r>
+      <w:proofErr w:type="spellEnd"/>
     </w:p>
     <w:p>
       <w:pPr>
@@ -1755,7 +2639,7 @@
   <w:abstractNum w:abstractNumId="2" w15:restartNumberingAfterBreak="0">
     <w:nsid w:val="198E04D0"/>
     <w:multiLevelType w:val="hybridMultilevel"/>
-    <w:tmpl w:val="B6C2A568"/>
+    <w:tmpl w:val="5702644C"/>
     <w:lvl w:ilvl="0" w:tplc="04020001">
       <w:start w:val="1"/>
       <w:numFmt w:val="bullet"/>
@@ -1768,7 +2652,7 @@
         <w:rFonts w:ascii="Symbol" w:hAnsi="Symbol" w:hint="default"/>
       </w:rPr>
     </w:lvl>
-    <w:lvl w:ilvl="1" w:tplc="04020003" w:tentative="1">
+    <w:lvl w:ilvl="1" w:tplc="04020003">
       <w:start w:val="1"/>
       <w:numFmt w:val="bullet"/>
       <w:lvlText w:val="o"/>
@@ -1866,6 +2750,119 @@
     </w:lvl>
   </w:abstractNum>
   <w:abstractNum w:abstractNumId="3" w15:restartNumberingAfterBreak="0">
+    <w:nsid w:val="210B4980"/>
+    <w:multiLevelType w:val="hybridMultilevel"/>
+    <w:tmpl w:val="EFF2AD5C"/>
+    <w:lvl w:ilvl="0" w:tplc="04020001">
+      <w:start w:val="1"/>
+      <w:numFmt w:val="bullet"/>
+      <w:lvlText w:val=""/>
+      <w:lvlJc w:val="left"/>
+      <w:pPr>
+        <w:ind w:left="720" w:hanging="360"/>
+      </w:pPr>
+      <w:rPr>
+        <w:rFonts w:ascii="Symbol" w:hAnsi="Symbol" w:hint="default"/>
+      </w:rPr>
+    </w:lvl>
+    <w:lvl w:ilvl="1" w:tplc="04020003" w:tentative="1">
+      <w:start w:val="1"/>
+      <w:numFmt w:val="bullet"/>
+      <w:lvlText w:val="o"/>
+      <w:lvlJc w:val="left"/>
+      <w:pPr>
+        <w:ind w:left="1440" w:hanging="360"/>
+      </w:pPr>
+      <w:rPr>
+        <w:rFonts w:ascii="Courier New" w:hAnsi="Courier New" w:cs="Courier New" w:hint="default"/>
+      </w:rPr>
+    </w:lvl>
+    <w:lvl w:ilvl="2" w:tplc="04020005" w:tentative="1">
+      <w:start w:val="1"/>
+      <w:numFmt w:val="bullet"/>
+      <w:lvlText w:val=""/>
+      <w:lvlJc w:val="left"/>
+      <w:pPr>
+        <w:ind w:left="2160" w:hanging="360"/>
+      </w:pPr>
+      <w:rPr>
+        <w:rFonts w:ascii="Wingdings" w:hAnsi="Wingdings" w:hint="default"/>
+      </w:rPr>
+    </w:lvl>
+    <w:lvl w:ilvl="3" w:tplc="04020001" w:tentative="1">
+      <w:start w:val="1"/>
+      <w:numFmt w:val="bullet"/>
+      <w:lvlText w:val=""/>
+      <w:lvlJc w:val="left"/>
+      <w:pPr>
+        <w:ind w:left="2880" w:hanging="360"/>
+      </w:pPr>
+      <w:rPr>
+        <w:rFonts w:ascii="Symbol" w:hAnsi="Symbol" w:hint="default"/>
+      </w:rPr>
+    </w:lvl>
+    <w:lvl w:ilvl="4" w:tplc="04020003" w:tentative="1">
+      <w:start w:val="1"/>
+      <w:numFmt w:val="bullet"/>
+      <w:lvlText w:val="o"/>
+      <w:lvlJc w:val="left"/>
+      <w:pPr>
+        <w:ind w:left="3600" w:hanging="360"/>
+      </w:pPr>
+      <w:rPr>
+        <w:rFonts w:ascii="Courier New" w:hAnsi="Courier New" w:cs="Courier New" w:hint="default"/>
+      </w:rPr>
+    </w:lvl>
+    <w:lvl w:ilvl="5" w:tplc="04020005" w:tentative="1">
+      <w:start w:val="1"/>
+      <w:numFmt w:val="bullet"/>
+      <w:lvlText w:val=""/>
+      <w:lvlJc w:val="left"/>
+      <w:pPr>
+        <w:ind w:left="4320" w:hanging="360"/>
+      </w:pPr>
+      <w:rPr>
+        <w:rFonts w:ascii="Wingdings" w:hAnsi="Wingdings" w:hint="default"/>
+      </w:rPr>
+    </w:lvl>
+    <w:lvl w:ilvl="6" w:tplc="04020001" w:tentative="1">
+      <w:start w:val="1"/>
+      <w:numFmt w:val="bullet"/>
+      <w:lvlText w:val=""/>
+      <w:lvlJc w:val="left"/>
+      <w:pPr>
+        <w:ind w:left="5040" w:hanging="360"/>
+      </w:pPr>
+      <w:rPr>
+        <w:rFonts w:ascii="Symbol" w:hAnsi="Symbol" w:hint="default"/>
+      </w:rPr>
+    </w:lvl>
+    <w:lvl w:ilvl="7" w:tplc="04020003" w:tentative="1">
+      <w:start w:val="1"/>
+      <w:numFmt w:val="bullet"/>
+      <w:lvlText w:val="o"/>
+      <w:lvlJc w:val="left"/>
+      <w:pPr>
+        <w:ind w:left="5760" w:hanging="360"/>
+      </w:pPr>
+      <w:rPr>
+        <w:rFonts w:ascii="Courier New" w:hAnsi="Courier New" w:cs="Courier New" w:hint="default"/>
+      </w:rPr>
+    </w:lvl>
+    <w:lvl w:ilvl="8" w:tplc="04020005" w:tentative="1">
+      <w:start w:val="1"/>
+      <w:numFmt w:val="bullet"/>
+      <w:lvlText w:val=""/>
+      <w:lvlJc w:val="left"/>
+      <w:pPr>
+        <w:ind w:left="6480" w:hanging="360"/>
+      </w:pPr>
+      <w:rPr>
+        <w:rFonts w:ascii="Wingdings" w:hAnsi="Wingdings" w:hint="default"/>
+      </w:rPr>
+    </w:lvl>
+  </w:abstractNum>
+  <w:abstractNum w:abstractNumId="4" w15:restartNumberingAfterBreak="0">
     <w:nsid w:val="31E273C1"/>
     <w:multiLevelType w:val="hybridMultilevel"/>
     <w:tmpl w:val="6CFC8442"/>
@@ -1977,7 +2974,7 @@
       </w:rPr>
     </w:lvl>
   </w:abstractNum>
-  <w:abstractNum w:abstractNumId="4" w15:restartNumberingAfterBreak="0">
+  <w:abstractNum w:abstractNumId="5" w15:restartNumberingAfterBreak="0">
     <w:nsid w:val="439F5B54"/>
     <w:multiLevelType w:val="hybridMultilevel"/>
     <w:tmpl w:val="F44226DC"/>
@@ -2090,7 +3087,344 @@
       </w:rPr>
     </w:lvl>
   </w:abstractNum>
-  <w:abstractNum w:abstractNumId="5" w15:restartNumberingAfterBreak="0">
+  <w:abstractNum w:abstractNumId="6" w15:restartNumberingAfterBreak="0">
+    <w:nsid w:val="5AD3107A"/>
+    <w:multiLevelType w:val="hybridMultilevel"/>
+    <w:tmpl w:val="86ACD7CE"/>
+    <w:lvl w:ilvl="0" w:tplc="2A9281A4">
+      <w:numFmt w:val="bullet"/>
+      <w:lvlText w:val="-"/>
+      <w:lvlJc w:val="left"/>
+      <w:pPr>
+        <w:ind w:left="1440" w:hanging="360"/>
+      </w:pPr>
+      <w:rPr>
+        <w:rFonts w:ascii="Calibri" w:eastAsiaTheme="minorHAnsi" w:hAnsi="Calibri" w:cs="Calibri" w:hint="default"/>
+      </w:rPr>
+    </w:lvl>
+    <w:lvl w:ilvl="1" w:tplc="04020003" w:tentative="1">
+      <w:start w:val="1"/>
+      <w:numFmt w:val="bullet"/>
+      <w:lvlText w:val="o"/>
+      <w:lvlJc w:val="left"/>
+      <w:pPr>
+        <w:ind w:left="2160" w:hanging="360"/>
+      </w:pPr>
+      <w:rPr>
+        <w:rFonts w:ascii="Courier New" w:hAnsi="Courier New" w:cs="Courier New" w:hint="default"/>
+      </w:rPr>
+    </w:lvl>
+    <w:lvl w:ilvl="2" w:tplc="04020005" w:tentative="1">
+      <w:start w:val="1"/>
+      <w:numFmt w:val="bullet"/>
+      <w:lvlText w:val=""/>
+      <w:lvlJc w:val="left"/>
+      <w:pPr>
+        <w:ind w:left="2880" w:hanging="360"/>
+      </w:pPr>
+      <w:rPr>
+        <w:rFonts w:ascii="Wingdings" w:hAnsi="Wingdings" w:hint="default"/>
+      </w:rPr>
+    </w:lvl>
+    <w:lvl w:ilvl="3" w:tplc="04020001" w:tentative="1">
+      <w:start w:val="1"/>
+      <w:numFmt w:val="bullet"/>
+      <w:lvlText w:val=""/>
+      <w:lvlJc w:val="left"/>
+      <w:pPr>
+        <w:ind w:left="3600" w:hanging="360"/>
+      </w:pPr>
+      <w:rPr>
+        <w:rFonts w:ascii="Symbol" w:hAnsi="Symbol" w:hint="default"/>
+      </w:rPr>
+    </w:lvl>
+    <w:lvl w:ilvl="4" w:tplc="04020003" w:tentative="1">
+      <w:start w:val="1"/>
+      <w:numFmt w:val="bullet"/>
+      <w:lvlText w:val="o"/>
+      <w:lvlJc w:val="left"/>
+      <w:pPr>
+        <w:ind w:left="4320" w:hanging="360"/>
+      </w:pPr>
+      <w:rPr>
+        <w:rFonts w:ascii="Courier New" w:hAnsi="Courier New" w:cs="Courier New" w:hint="default"/>
+      </w:rPr>
+    </w:lvl>
+    <w:lvl w:ilvl="5" w:tplc="04020005" w:tentative="1">
+      <w:start w:val="1"/>
+      <w:numFmt w:val="bullet"/>
+      <w:lvlText w:val=""/>
+      <w:lvlJc w:val="left"/>
+      <w:pPr>
+        <w:ind w:left="5040" w:hanging="360"/>
+      </w:pPr>
+      <w:rPr>
+        <w:rFonts w:ascii="Wingdings" w:hAnsi="Wingdings" w:hint="default"/>
+      </w:rPr>
+    </w:lvl>
+    <w:lvl w:ilvl="6" w:tplc="04020001" w:tentative="1">
+      <w:start w:val="1"/>
+      <w:numFmt w:val="bullet"/>
+      <w:lvlText w:val=""/>
+      <w:lvlJc w:val="left"/>
+      <w:pPr>
+        <w:ind w:left="5760" w:hanging="360"/>
+      </w:pPr>
+      <w:rPr>
+        <w:rFonts w:ascii="Symbol" w:hAnsi="Symbol" w:hint="default"/>
+      </w:rPr>
+    </w:lvl>
+    <w:lvl w:ilvl="7" w:tplc="04020003" w:tentative="1">
+      <w:start w:val="1"/>
+      <w:numFmt w:val="bullet"/>
+      <w:lvlText w:val="o"/>
+      <w:lvlJc w:val="left"/>
+      <w:pPr>
+        <w:ind w:left="6480" w:hanging="360"/>
+      </w:pPr>
+      <w:rPr>
+        <w:rFonts w:ascii="Courier New" w:hAnsi="Courier New" w:cs="Courier New" w:hint="default"/>
+      </w:rPr>
+    </w:lvl>
+    <w:lvl w:ilvl="8" w:tplc="04020005" w:tentative="1">
+      <w:start w:val="1"/>
+      <w:numFmt w:val="bullet"/>
+      <w:lvlText w:val=""/>
+      <w:lvlJc w:val="left"/>
+      <w:pPr>
+        <w:ind w:left="7200" w:hanging="360"/>
+      </w:pPr>
+      <w:rPr>
+        <w:rFonts w:ascii="Wingdings" w:hAnsi="Wingdings" w:hint="default"/>
+      </w:rPr>
+    </w:lvl>
+  </w:abstractNum>
+  <w:abstractNum w:abstractNumId="7" w15:restartNumberingAfterBreak="0">
+    <w:nsid w:val="5C310F68"/>
+    <w:multiLevelType w:val="hybridMultilevel"/>
+    <w:tmpl w:val="87A06596"/>
+    <w:lvl w:ilvl="0" w:tplc="04020001">
+      <w:start w:val="1"/>
+      <w:numFmt w:val="bullet"/>
+      <w:lvlText w:val=""/>
+      <w:lvlJc w:val="left"/>
+      <w:pPr>
+        <w:ind w:left="1440" w:hanging="360"/>
+      </w:pPr>
+      <w:rPr>
+        <w:rFonts w:ascii="Symbol" w:hAnsi="Symbol" w:hint="default"/>
+      </w:rPr>
+    </w:lvl>
+    <w:lvl w:ilvl="1" w:tplc="04020003" w:tentative="1">
+      <w:start w:val="1"/>
+      <w:numFmt w:val="bullet"/>
+      <w:lvlText w:val="o"/>
+      <w:lvlJc w:val="left"/>
+      <w:pPr>
+        <w:ind w:left="2160" w:hanging="360"/>
+      </w:pPr>
+      <w:rPr>
+        <w:rFonts w:ascii="Courier New" w:hAnsi="Courier New" w:cs="Courier New" w:hint="default"/>
+      </w:rPr>
+    </w:lvl>
+    <w:lvl w:ilvl="2" w:tplc="04020005" w:tentative="1">
+      <w:start w:val="1"/>
+      <w:numFmt w:val="bullet"/>
+      <w:lvlText w:val=""/>
+      <w:lvlJc w:val="left"/>
+      <w:pPr>
+        <w:ind w:left="2880" w:hanging="360"/>
+      </w:pPr>
+      <w:rPr>
+        <w:rFonts w:ascii="Wingdings" w:hAnsi="Wingdings" w:hint="default"/>
+      </w:rPr>
+    </w:lvl>
+    <w:lvl w:ilvl="3" w:tplc="04020001" w:tentative="1">
+      <w:start w:val="1"/>
+      <w:numFmt w:val="bullet"/>
+      <w:lvlText w:val=""/>
+      <w:lvlJc w:val="left"/>
+      <w:pPr>
+        <w:ind w:left="3600" w:hanging="360"/>
+      </w:pPr>
+      <w:rPr>
+        <w:rFonts w:ascii="Symbol" w:hAnsi="Symbol" w:hint="default"/>
+      </w:rPr>
+    </w:lvl>
+    <w:lvl w:ilvl="4" w:tplc="04020003" w:tentative="1">
+      <w:start w:val="1"/>
+      <w:numFmt w:val="bullet"/>
+      <w:lvlText w:val="o"/>
+      <w:lvlJc w:val="left"/>
+      <w:pPr>
+        <w:ind w:left="4320" w:hanging="360"/>
+      </w:pPr>
+      <w:rPr>
+        <w:rFonts w:ascii="Courier New" w:hAnsi="Courier New" w:cs="Courier New" w:hint="default"/>
+      </w:rPr>
+    </w:lvl>
+    <w:lvl w:ilvl="5" w:tplc="04020005" w:tentative="1">
+      <w:start w:val="1"/>
+      <w:numFmt w:val="bullet"/>
+      <w:lvlText w:val=""/>
+      <w:lvlJc w:val="left"/>
+      <w:pPr>
+        <w:ind w:left="5040" w:hanging="360"/>
+      </w:pPr>
+      <w:rPr>
+        <w:rFonts w:ascii="Wingdings" w:hAnsi="Wingdings" w:hint="default"/>
+      </w:rPr>
+    </w:lvl>
+    <w:lvl w:ilvl="6" w:tplc="04020001" w:tentative="1">
+      <w:start w:val="1"/>
+      <w:numFmt w:val="bullet"/>
+      <w:lvlText w:val=""/>
+      <w:lvlJc w:val="left"/>
+      <w:pPr>
+        <w:ind w:left="5760" w:hanging="360"/>
+      </w:pPr>
+      <w:rPr>
+        <w:rFonts w:ascii="Symbol" w:hAnsi="Symbol" w:hint="default"/>
+      </w:rPr>
+    </w:lvl>
+    <w:lvl w:ilvl="7" w:tplc="04020003" w:tentative="1">
+      <w:start w:val="1"/>
+      <w:numFmt w:val="bullet"/>
+      <w:lvlText w:val="o"/>
+      <w:lvlJc w:val="left"/>
+      <w:pPr>
+        <w:ind w:left="6480" w:hanging="360"/>
+      </w:pPr>
+      <w:rPr>
+        <w:rFonts w:ascii="Courier New" w:hAnsi="Courier New" w:cs="Courier New" w:hint="default"/>
+      </w:rPr>
+    </w:lvl>
+    <w:lvl w:ilvl="8" w:tplc="04020005" w:tentative="1">
+      <w:start w:val="1"/>
+      <w:numFmt w:val="bullet"/>
+      <w:lvlText w:val=""/>
+      <w:lvlJc w:val="left"/>
+      <w:pPr>
+        <w:ind w:left="7200" w:hanging="360"/>
+      </w:pPr>
+      <w:rPr>
+        <w:rFonts w:ascii="Wingdings" w:hAnsi="Wingdings" w:hint="default"/>
+      </w:rPr>
+    </w:lvl>
+  </w:abstractNum>
+  <w:abstractNum w:abstractNumId="8" w15:restartNumberingAfterBreak="0">
+    <w:nsid w:val="65CA45A3"/>
+    <w:multiLevelType w:val="hybridMultilevel"/>
+    <w:tmpl w:val="C9F42338"/>
+    <w:lvl w:ilvl="0" w:tplc="2A9281A4">
+      <w:numFmt w:val="bullet"/>
+      <w:lvlText w:val="-"/>
+      <w:lvlJc w:val="left"/>
+      <w:pPr>
+        <w:ind w:left="1080" w:hanging="360"/>
+      </w:pPr>
+      <w:rPr>
+        <w:rFonts w:ascii="Calibri" w:eastAsiaTheme="minorHAnsi" w:hAnsi="Calibri" w:cs="Calibri" w:hint="default"/>
+      </w:rPr>
+    </w:lvl>
+    <w:lvl w:ilvl="1" w:tplc="04020003" w:tentative="1">
+      <w:start w:val="1"/>
+      <w:numFmt w:val="bullet"/>
+      <w:lvlText w:val="o"/>
+      <w:lvlJc w:val="left"/>
+      <w:pPr>
+        <w:ind w:left="1800" w:hanging="360"/>
+      </w:pPr>
+      <w:rPr>
+        <w:rFonts w:ascii="Courier New" w:hAnsi="Courier New" w:cs="Courier New" w:hint="default"/>
+      </w:rPr>
+    </w:lvl>
+    <w:lvl w:ilvl="2" w:tplc="04020005" w:tentative="1">
+      <w:start w:val="1"/>
+      <w:numFmt w:val="bullet"/>
+      <w:lvlText w:val=""/>
+      <w:lvlJc w:val="left"/>
+      <w:pPr>
+        <w:ind w:left="2520" w:hanging="360"/>
+      </w:pPr>
+      <w:rPr>
+        <w:rFonts w:ascii="Wingdings" w:hAnsi="Wingdings" w:hint="default"/>
+      </w:rPr>
+    </w:lvl>
+    <w:lvl w:ilvl="3" w:tplc="04020001" w:tentative="1">
+      <w:start w:val="1"/>
+      <w:numFmt w:val="bullet"/>
+      <w:lvlText w:val=""/>
+      <w:lvlJc w:val="left"/>
+      <w:pPr>
+        <w:ind w:left="3240" w:hanging="360"/>
+      </w:pPr>
+      <w:rPr>
+        <w:rFonts w:ascii="Symbol" w:hAnsi="Symbol" w:hint="default"/>
+      </w:rPr>
+    </w:lvl>
+    <w:lvl w:ilvl="4" w:tplc="04020003" w:tentative="1">
+      <w:start w:val="1"/>
+      <w:numFmt w:val="bullet"/>
+      <w:lvlText w:val="o"/>
+      <w:lvlJc w:val="left"/>
+      <w:pPr>
+        <w:ind w:left="3960" w:hanging="360"/>
+      </w:pPr>
+      <w:rPr>
+        <w:rFonts w:ascii="Courier New" w:hAnsi="Courier New" w:cs="Courier New" w:hint="default"/>
+      </w:rPr>
+    </w:lvl>
+    <w:lvl w:ilvl="5" w:tplc="04020005" w:tentative="1">
+      <w:start w:val="1"/>
+      <w:numFmt w:val="bullet"/>
+      <w:lvlText w:val=""/>
+      <w:lvlJc w:val="left"/>
+      <w:pPr>
+        <w:ind w:left="4680" w:hanging="360"/>
+      </w:pPr>
+      <w:rPr>
+        <w:rFonts w:ascii="Wingdings" w:hAnsi="Wingdings" w:hint="default"/>
+      </w:rPr>
+    </w:lvl>
+    <w:lvl w:ilvl="6" w:tplc="04020001" w:tentative="1">
+      <w:start w:val="1"/>
+      <w:numFmt w:val="bullet"/>
+      <w:lvlText w:val=""/>
+      <w:lvlJc w:val="left"/>
+      <w:pPr>
+        <w:ind w:left="5400" w:hanging="360"/>
+      </w:pPr>
+      <w:rPr>
+        <w:rFonts w:ascii="Symbol" w:hAnsi="Symbol" w:hint="default"/>
+      </w:rPr>
+    </w:lvl>
+    <w:lvl w:ilvl="7" w:tplc="04020003" w:tentative="1">
+      <w:start w:val="1"/>
+      <w:numFmt w:val="bullet"/>
+      <w:lvlText w:val="o"/>
+      <w:lvlJc w:val="left"/>
+      <w:pPr>
+        <w:ind w:left="6120" w:hanging="360"/>
+      </w:pPr>
+      <w:rPr>
+        <w:rFonts w:ascii="Courier New" w:hAnsi="Courier New" w:cs="Courier New" w:hint="default"/>
+      </w:rPr>
+    </w:lvl>
+    <w:lvl w:ilvl="8" w:tplc="04020005" w:tentative="1">
+      <w:start w:val="1"/>
+      <w:numFmt w:val="bullet"/>
+      <w:lvlText w:val=""/>
+      <w:lvlJc w:val="left"/>
+      <w:pPr>
+        <w:ind w:left="6840" w:hanging="360"/>
+      </w:pPr>
+      <w:rPr>
+        <w:rFonts w:ascii="Wingdings" w:hAnsi="Wingdings" w:hint="default"/>
+      </w:rPr>
+    </w:lvl>
+  </w:abstractNum>
+  <w:abstractNum w:abstractNumId="9" w15:restartNumberingAfterBreak="0">
     <w:nsid w:val="700010AE"/>
     <w:multiLevelType w:val="hybridMultilevel"/>
     <w:tmpl w:val="533C97F6"/>
@@ -2104,6 +3438,119 @@
       </w:pPr>
       <w:rPr>
         <w:rFonts w:ascii="Symbol" w:hAnsi="Symbol" w:hint="default"/>
+      </w:rPr>
+    </w:lvl>
+    <w:lvl w:ilvl="1" w:tplc="04020003" w:tentative="1">
+      <w:start w:val="1"/>
+      <w:numFmt w:val="bullet"/>
+      <w:lvlText w:val="o"/>
+      <w:lvlJc w:val="left"/>
+      <w:pPr>
+        <w:ind w:left="1440" w:hanging="360"/>
+      </w:pPr>
+      <w:rPr>
+        <w:rFonts w:ascii="Courier New" w:hAnsi="Courier New" w:cs="Courier New" w:hint="default"/>
+      </w:rPr>
+    </w:lvl>
+    <w:lvl w:ilvl="2" w:tplc="04020005" w:tentative="1">
+      <w:start w:val="1"/>
+      <w:numFmt w:val="bullet"/>
+      <w:lvlText w:val=""/>
+      <w:lvlJc w:val="left"/>
+      <w:pPr>
+        <w:ind w:left="2160" w:hanging="360"/>
+      </w:pPr>
+      <w:rPr>
+        <w:rFonts w:ascii="Wingdings" w:hAnsi="Wingdings" w:hint="default"/>
+      </w:rPr>
+    </w:lvl>
+    <w:lvl w:ilvl="3" w:tplc="04020001" w:tentative="1">
+      <w:start w:val="1"/>
+      <w:numFmt w:val="bullet"/>
+      <w:lvlText w:val=""/>
+      <w:lvlJc w:val="left"/>
+      <w:pPr>
+        <w:ind w:left="2880" w:hanging="360"/>
+      </w:pPr>
+      <w:rPr>
+        <w:rFonts w:ascii="Symbol" w:hAnsi="Symbol" w:hint="default"/>
+      </w:rPr>
+    </w:lvl>
+    <w:lvl w:ilvl="4" w:tplc="04020003" w:tentative="1">
+      <w:start w:val="1"/>
+      <w:numFmt w:val="bullet"/>
+      <w:lvlText w:val="o"/>
+      <w:lvlJc w:val="left"/>
+      <w:pPr>
+        <w:ind w:left="3600" w:hanging="360"/>
+      </w:pPr>
+      <w:rPr>
+        <w:rFonts w:ascii="Courier New" w:hAnsi="Courier New" w:cs="Courier New" w:hint="default"/>
+      </w:rPr>
+    </w:lvl>
+    <w:lvl w:ilvl="5" w:tplc="04020005" w:tentative="1">
+      <w:start w:val="1"/>
+      <w:numFmt w:val="bullet"/>
+      <w:lvlText w:val=""/>
+      <w:lvlJc w:val="left"/>
+      <w:pPr>
+        <w:ind w:left="4320" w:hanging="360"/>
+      </w:pPr>
+      <w:rPr>
+        <w:rFonts w:ascii="Wingdings" w:hAnsi="Wingdings" w:hint="default"/>
+      </w:rPr>
+    </w:lvl>
+    <w:lvl w:ilvl="6" w:tplc="04020001" w:tentative="1">
+      <w:start w:val="1"/>
+      <w:numFmt w:val="bullet"/>
+      <w:lvlText w:val=""/>
+      <w:lvlJc w:val="left"/>
+      <w:pPr>
+        <w:ind w:left="5040" w:hanging="360"/>
+      </w:pPr>
+      <w:rPr>
+        <w:rFonts w:ascii="Symbol" w:hAnsi="Symbol" w:hint="default"/>
+      </w:rPr>
+    </w:lvl>
+    <w:lvl w:ilvl="7" w:tplc="04020003" w:tentative="1">
+      <w:start w:val="1"/>
+      <w:numFmt w:val="bullet"/>
+      <w:lvlText w:val="o"/>
+      <w:lvlJc w:val="left"/>
+      <w:pPr>
+        <w:ind w:left="5760" w:hanging="360"/>
+      </w:pPr>
+      <w:rPr>
+        <w:rFonts w:ascii="Courier New" w:hAnsi="Courier New" w:cs="Courier New" w:hint="default"/>
+      </w:rPr>
+    </w:lvl>
+    <w:lvl w:ilvl="8" w:tplc="04020005" w:tentative="1">
+      <w:start w:val="1"/>
+      <w:numFmt w:val="bullet"/>
+      <w:lvlText w:val=""/>
+      <w:lvlJc w:val="left"/>
+      <w:pPr>
+        <w:ind w:left="6480" w:hanging="360"/>
+      </w:pPr>
+      <w:rPr>
+        <w:rFonts w:ascii="Wingdings" w:hAnsi="Wingdings" w:hint="default"/>
+      </w:rPr>
+    </w:lvl>
+  </w:abstractNum>
+  <w:abstractNum w:abstractNumId="10" w15:restartNumberingAfterBreak="0">
+    <w:nsid w:val="7C1A49B3"/>
+    <w:multiLevelType w:val="hybridMultilevel"/>
+    <w:tmpl w:val="5AD2BDEE"/>
+    <w:lvl w:ilvl="0" w:tplc="0402000D">
+      <w:start w:val="1"/>
+      <w:numFmt w:val="bullet"/>
+      <w:lvlText w:val=""/>
+      <w:lvlJc w:val="left"/>
+      <w:pPr>
+        <w:ind w:left="720" w:hanging="360"/>
+      </w:pPr>
+      <w:rPr>
+        <w:rFonts w:ascii="Wingdings" w:hAnsi="Wingdings" w:hint="default"/>
       </w:rPr>
     </w:lvl>
     <w:lvl w:ilvl="1" w:tplc="04020003" w:tentative="1">
@@ -2210,15 +3657,30 @@
     <w:abstractNumId w:val="2"/>
   </w:num>
   <w:num w:numId="3" w16cid:durableId="1193035729">
-    <w:abstractNumId w:val="5"/>
+    <w:abstractNumId w:val="9"/>
   </w:num>
   <w:num w:numId="4" w16cid:durableId="1338382088">
-    <w:abstractNumId w:val="4"/>
+    <w:abstractNumId w:val="5"/>
   </w:num>
   <w:num w:numId="5" w16cid:durableId="1392540750">
     <w:abstractNumId w:val="0"/>
   </w:num>
   <w:num w:numId="6" w16cid:durableId="1574729845">
+    <w:abstractNumId w:val="4"/>
+  </w:num>
+  <w:num w:numId="7" w16cid:durableId="272979006">
+    <w:abstractNumId w:val="8"/>
+  </w:num>
+  <w:num w:numId="8" w16cid:durableId="866910816">
+    <w:abstractNumId w:val="6"/>
+  </w:num>
+  <w:num w:numId="9" w16cid:durableId="358891610">
+    <w:abstractNumId w:val="10"/>
+  </w:num>
+  <w:num w:numId="10" w16cid:durableId="684670878">
+    <w:abstractNumId w:val="7"/>
+  </w:num>
+  <w:num w:numId="11" w16cid:durableId="748575363">
     <w:abstractNumId w:val="3"/>
   </w:num>
 </w:numbering>

</xml_diff>